<commit_message>
lokked for photo, Organized thoughts about main pointes of the website
</commit_message>
<xml_diff>
--- a/template.docx
+++ b/template.docx
@@ -34,8 +34,14 @@
           <w:ilvl w:val="0"/>
           <w:numId w:val="1"/>
         </w:numPr>
-      </w:pPr>
-      <w:r>
+        <w:rPr>
+          <w:strike/>
+        </w:rPr>
+      </w:pPr>
+      <w:r>
+        <w:rPr>
+          <w:strike/>
+        </w:rPr>
         <w:t>First document for all the ideas and chaos in head</w:t>
       </w:r>
     </w:p>
@@ -46,8 +52,14 @@
           <w:ilvl w:val="0"/>
           <w:numId w:val="1"/>
         </w:numPr>
-      </w:pPr>
-      <w:r>
+        <w:rPr>
+          <w:strike/>
+        </w:rPr>
+      </w:pPr>
+      <w:r>
+        <w:rPr>
+          <w:strike/>
+        </w:rPr>
         <w:t>Second for organized report</w:t>
       </w:r>
     </w:p>
@@ -66,8 +78,14 @@
           <w:ilvl w:val="0"/>
           <w:numId w:val="2"/>
         </w:numPr>
-      </w:pPr>
-      <w:r>
+        <w:rPr>
+          <w:strike/>
+        </w:rPr>
+      </w:pPr>
+      <w:r>
+        <w:rPr>
+          <w:strike/>
+        </w:rPr>
         <w:t>First structure, big details that asked off (banner, footer, sections)</w:t>
       </w:r>
     </w:p>
@@ -78,8 +96,14 @@
           <w:ilvl w:val="0"/>
           <w:numId w:val="2"/>
         </w:numPr>
-      </w:pPr>
-      <w:r>
+        <w:rPr>
+          <w:strike/>
+        </w:rPr>
+      </w:pPr>
+      <w:r>
+        <w:rPr>
+          <w:strike/>
+        </w:rPr>
         <w:t>Second color, small details that are given</w:t>
       </w:r>
     </w:p>
@@ -90,8 +114,14 @@
           <w:ilvl w:val="0"/>
           <w:numId w:val="2"/>
         </w:numPr>
-      </w:pPr>
-      <w:r>
+        <w:rPr>
+          <w:strike/>
+        </w:rPr>
+      </w:pPr>
+      <w:r>
+        <w:rPr>
+          <w:strike/>
+        </w:rPr>
         <w:t>Third add any points that will help to imagine the style of website</w:t>
       </w:r>
     </w:p>
@@ -102,20 +132,14 @@
           <w:ilvl w:val="0"/>
           <w:numId w:val="2"/>
         </w:numPr>
-      </w:pPr>
-      <w:r>
-        <w:t>Forth do not forget to write everything down</w:t>
-      </w:r>
-    </w:p>
-    <w:p>
-      <w:pPr>
-        <w:pStyle w:val="ListParagraph"/>
-        <w:numPr>
-          <w:ilvl w:val="0"/>
-          <w:numId w:val="2"/>
-        </w:numPr>
-      </w:pPr>
-      <w:r>
+        <w:rPr>
+          <w:strike/>
+        </w:rPr>
+      </w:pPr>
+      <w:r>
+        <w:rPr>
+          <w:strike/>
+        </w:rPr>
         <w:t>Fill out two documents while working</w:t>
       </w:r>
     </w:p>
@@ -415,6 +439,7 @@
         <w:t>Fill out two documents while working</w:t>
       </w:r>
     </w:p>
+    <w:p/>
     <w:p>
       <w:pPr>
         <w:pStyle w:val="Heading2"/>

</xml_diff>